<commit_message>
cleaner supp 1, also switch from using est_glm_ilink to emmeans to get glm envelopes - no substantive difference, and ilink is an unnecessary detour
</commit_message>
<xml_diff>
--- a/analyses/s3_biomass.docx
+++ b/analyses/s3_biomass.docx
@@ -2667,6 +2667,14 @@
       </w:r>
       <w:bookmarkEnd w:id="34"/>
     </w:p>
+    <w:p>
+      <w:pPr>
+        <w:pStyle w:val="FirstParagraph"/>
+      </w:pPr>
+      <w:r>
+        <w:t xml:space="preserve">Note that estimates are back-transformed onto the response scale.</w:t>
+      </w:r>
+    </w:p>
     <w:tbl>
       <w:tblPr>
         <w:tblStyle w:val="Table"/>
@@ -3610,6 +3618,14 @@
         <w:t xml:space="preserve">Table S11. Estimates from GLM on C. baileyi biomass</w:t>
       </w:r>
       <w:bookmarkEnd w:id="38"/>
+    </w:p>
+    <w:p>
+      <w:pPr>
+        <w:pStyle w:val="FirstParagraph"/>
+      </w:pPr>
+      <w:r>
+        <w:t xml:space="preserve">Note that estimates are back-transformed onto the response scale.</w:t>
+      </w:r>
     </w:p>
     <w:tbl>
       <w:tblPr>

</xml_diff>